<commit_message>
Custos e nossos clientes na contextualização
</commit_message>
<xml_diff>
--- a/Documentos/Contextualização.docx
+++ b/Documentos/Contextualização.docx
@@ -313,17 +313,7 @@
                 <w:szCs w:val="20"/>
                 <w:shd w:val="clear" w:color="auto" w:fill="FFFFFF"/>
               </w:rPr>
-              <w:t xml:space="preserve"> </w:t>
-            </w:r>
-            <w:r>
-              <w:rPr>
-                <w:rFonts w:ascii="Arial" w:hAnsi="Arial" w:cs="Arial"/>
-                <w:color w:val="202124"/>
-                <w:sz w:val="20"/>
-                <w:szCs w:val="20"/>
-                <w:shd w:val="clear" w:color="auto" w:fill="FFFFFF"/>
-              </w:rPr>
-              <w:t>01202069</w:t>
+              <w:t xml:space="preserve"> 01202069</w:t>
             </w:r>
           </w:p>
         </w:tc>
@@ -390,20 +380,8 @@
                 <w:szCs w:val="20"/>
                 <w:shd w:val="clear" w:color="auto" w:fill="FFFFFF"/>
               </w:rPr>
-              <w:t>012020</w:t>
+              <w:t>01202074</w:t>
             </w:r>
-            <w:r>
-              <w:rPr>
-                <w:rFonts w:ascii="Arial" w:hAnsi="Arial" w:cs="Arial"/>
-                <w:color w:val="202124"/>
-                <w:sz w:val="20"/>
-                <w:szCs w:val="20"/>
-                <w:shd w:val="clear" w:color="auto" w:fill="FFFFFF"/>
-              </w:rPr>
-              <w:t>74</w:t>
-            </w:r>
-            <w:bookmarkStart w:id="0" w:name="_GoBack"/>
-            <w:bookmarkEnd w:id="0"/>
           </w:p>
         </w:tc>
       </w:tr>
@@ -477,17 +455,7 @@
                 <w:szCs w:val="20"/>
                 <w:shd w:val="clear" w:color="auto" w:fill="FFFFFF"/>
               </w:rPr>
-              <w:t xml:space="preserve"> </w:t>
-            </w:r>
-            <w:r>
-              <w:rPr>
-                <w:rFonts w:ascii="Arial" w:hAnsi="Arial" w:cs="Arial"/>
-                <w:color w:val="202124"/>
-                <w:sz w:val="20"/>
-                <w:szCs w:val="20"/>
-                <w:shd w:val="clear" w:color="auto" w:fill="FFFFFF"/>
-              </w:rPr>
-              <w:t>01202039</w:t>
+              <w:t xml:space="preserve"> 01202039</w:t>
             </w:r>
           </w:p>
         </w:tc>
@@ -554,17 +522,7 @@
                 <w:szCs w:val="20"/>
                 <w:shd w:val="clear" w:color="auto" w:fill="FFFFFF"/>
               </w:rPr>
-              <w:t xml:space="preserve"> </w:t>
-            </w:r>
-            <w:r>
-              <w:rPr>
-                <w:rFonts w:ascii="Arial" w:hAnsi="Arial" w:cs="Arial"/>
-                <w:color w:val="202124"/>
-                <w:sz w:val="20"/>
-                <w:szCs w:val="20"/>
-                <w:shd w:val="clear" w:color="auto" w:fill="FFFFFF"/>
-              </w:rPr>
-              <w:t>01192063</w:t>
+              <w:t xml:space="preserve"> 01192063</w:t>
             </w:r>
           </w:p>
         </w:tc>
@@ -1316,14 +1274,324 @@
     <w:p>
       <w:pPr>
         <w:spacing w:after="0" w:line="360" w:lineRule="auto"/>
-        <w:rPr>
-          <w:rFonts w:ascii="Times New Roman" w:hAnsi="Times New Roman" w:cs="Times New Roman"/>
-          <w:b/>
-          <w:bCs/>
-          <w:sz w:val="24"/>
-          <w:szCs w:val="24"/>
-        </w:rPr>
-      </w:pPr>
+        <w:ind w:firstLine="360"/>
+        <w:jc w:val="both"/>
+        <w:rPr>
+          <w:rFonts w:ascii="Times New Roman" w:hAnsi="Times New Roman" w:cs="Times New Roman"/>
+          <w:sz w:val="24"/>
+          <w:szCs w:val="24"/>
+        </w:rPr>
+      </w:pPr>
+      <w:bookmarkStart w:id="0" w:name="_GoBack"/>
+      <w:bookmarkEnd w:id="0"/>
+    </w:p>
+    <w:p>
+      <w:pPr>
+        <w:pStyle w:val="PargrafodaLista"/>
+        <w:numPr>
+          <w:ilvl w:val="0"/>
+          <w:numId w:val="1"/>
+        </w:numPr>
+        <w:spacing w:after="0" w:line="360" w:lineRule="auto"/>
+        <w:rPr>
+          <w:rFonts w:ascii="Times New Roman" w:hAnsi="Times New Roman" w:cs="Times New Roman"/>
+          <w:b/>
+          <w:bCs/>
+          <w:sz w:val="24"/>
+          <w:szCs w:val="24"/>
+        </w:rPr>
+      </w:pPr>
+      <w:r>
+        <w:rPr>
+          <w:rFonts w:ascii="Times New Roman" w:hAnsi="Times New Roman" w:cs="Times New Roman"/>
+          <w:b/>
+          <w:bCs/>
+          <w:sz w:val="24"/>
+          <w:szCs w:val="24"/>
+        </w:rPr>
+        <w:t>Nossos Clientes</w:t>
+      </w:r>
+    </w:p>
+    <w:p>
+      <w:pPr>
+        <w:pStyle w:val="PargrafodaLista"/>
+        <w:spacing w:after="0" w:line="360" w:lineRule="auto"/>
+        <w:ind w:left="360"/>
+        <w:rPr>
+          <w:rFonts w:ascii="Times New Roman" w:hAnsi="Times New Roman" w:cs="Times New Roman"/>
+          <w:b/>
+          <w:bCs/>
+          <w:sz w:val="24"/>
+          <w:szCs w:val="24"/>
+        </w:rPr>
+      </w:pPr>
+    </w:p>
+    <w:p>
+      <w:pPr>
+        <w:spacing w:after="0" w:line="360" w:lineRule="auto"/>
+        <w:ind w:firstLine="360"/>
+        <w:jc w:val="both"/>
+        <w:rPr>
+          <w:rFonts w:ascii="Times New Roman" w:hAnsi="Times New Roman" w:cs="Times New Roman"/>
+          <w:sz w:val="24"/>
+          <w:szCs w:val="24"/>
+        </w:rPr>
+      </w:pPr>
+      <w:r>
+        <w:rPr>
+          <w:rFonts w:ascii="Times New Roman" w:hAnsi="Times New Roman" w:cs="Times New Roman"/>
+          <w:sz w:val="24"/>
+          <w:szCs w:val="24"/>
+        </w:rPr>
+        <w:t xml:space="preserve">Nossos clientes seriam todas as redes de </w:t>
+      </w:r>
+      <w:r>
+        <w:rPr>
+          <w:rFonts w:ascii="Times New Roman" w:hAnsi="Times New Roman" w:cs="Times New Roman"/>
+          <w:sz w:val="24"/>
+          <w:szCs w:val="24"/>
+        </w:rPr>
+        <w:t>h</w:t>
+      </w:r>
+      <w:r>
+        <w:rPr>
+          <w:rFonts w:ascii="Times New Roman" w:hAnsi="Times New Roman" w:cs="Times New Roman"/>
+          <w:sz w:val="24"/>
+          <w:szCs w:val="24"/>
+        </w:rPr>
+        <w:t>ospitais, farmacêuticos, laboratórios, postos de saúde</w:t>
+      </w:r>
+      <w:r>
+        <w:rPr>
+          <w:rFonts w:ascii="Times New Roman" w:hAnsi="Times New Roman" w:cs="Times New Roman"/>
+          <w:sz w:val="24"/>
+          <w:szCs w:val="24"/>
+        </w:rPr>
+        <w:t>, p</w:t>
+      </w:r>
+      <w:r>
+        <w:rPr>
+          <w:rFonts w:ascii="Times New Roman" w:hAnsi="Times New Roman" w:cs="Times New Roman"/>
+          <w:sz w:val="24"/>
+          <w:szCs w:val="24"/>
+        </w:rPr>
+        <w:t xml:space="preserve">ois todos receberiam ou transportariam vacinas </w:t>
+      </w:r>
+      <w:r>
+        <w:rPr>
+          <w:rFonts w:ascii="Times New Roman" w:hAnsi="Times New Roman" w:cs="Times New Roman"/>
+          <w:sz w:val="24"/>
+          <w:szCs w:val="24"/>
+        </w:rPr>
+        <w:t>para a aplicação ou distribuição</w:t>
+      </w:r>
+      <w:r>
+        <w:rPr>
+          <w:rFonts w:ascii="Times New Roman" w:hAnsi="Times New Roman" w:cs="Times New Roman"/>
+          <w:sz w:val="24"/>
+          <w:szCs w:val="24"/>
+        </w:rPr>
+        <w:t>.</w:t>
+      </w:r>
+    </w:p>
+    <w:p>
+      <w:pPr>
+        <w:pStyle w:val="PargrafodaLista"/>
+        <w:spacing w:after="0" w:line="360" w:lineRule="auto"/>
+        <w:ind w:left="360"/>
+        <w:rPr>
+          <w:rFonts w:ascii="Times New Roman" w:hAnsi="Times New Roman" w:cs="Times New Roman"/>
+          <w:b/>
+          <w:bCs/>
+          <w:sz w:val="24"/>
+          <w:szCs w:val="24"/>
+        </w:rPr>
+      </w:pPr>
+    </w:p>
+    <w:p>
+      <w:pPr>
+        <w:pStyle w:val="PargrafodaLista"/>
+        <w:numPr>
+          <w:ilvl w:val="0"/>
+          <w:numId w:val="1"/>
+        </w:numPr>
+        <w:spacing w:after="0" w:line="360" w:lineRule="auto"/>
+        <w:rPr>
+          <w:rFonts w:ascii="Times New Roman" w:hAnsi="Times New Roman" w:cs="Times New Roman"/>
+          <w:b/>
+          <w:bCs/>
+          <w:sz w:val="24"/>
+          <w:szCs w:val="24"/>
+        </w:rPr>
+      </w:pPr>
+      <w:r>
+        <w:rPr>
+          <w:rFonts w:ascii="Times New Roman" w:hAnsi="Times New Roman" w:cs="Times New Roman"/>
+          <w:b/>
+          <w:bCs/>
+          <w:sz w:val="24"/>
+          <w:szCs w:val="24"/>
+        </w:rPr>
+        <w:t>Custos</w:t>
+      </w:r>
+    </w:p>
+    <w:p>
+      <w:pPr>
+        <w:spacing w:after="0" w:line="360" w:lineRule="auto"/>
+        <w:rPr>
+          <w:rFonts w:ascii="Times New Roman" w:hAnsi="Times New Roman" w:cs="Times New Roman"/>
+          <w:b/>
+          <w:bCs/>
+          <w:sz w:val="24"/>
+          <w:szCs w:val="24"/>
+        </w:rPr>
+      </w:pPr>
+    </w:p>
+    <w:p>
+      <w:pPr>
+        <w:spacing w:after="0" w:line="360" w:lineRule="auto"/>
+        <w:ind w:firstLine="360"/>
+        <w:jc w:val="both"/>
+        <w:rPr>
+          <w:rFonts w:ascii="Times New Roman" w:hAnsi="Times New Roman" w:cs="Times New Roman"/>
+          <w:sz w:val="24"/>
+          <w:szCs w:val="24"/>
+        </w:rPr>
+      </w:pPr>
+      <w:r>
+        <w:rPr>
+          <w:rFonts w:ascii="Times New Roman" w:hAnsi="Times New Roman" w:cs="Times New Roman"/>
+          <w:sz w:val="24"/>
+          <w:szCs w:val="24"/>
+        </w:rPr>
+        <w:t>Não podemos afirmar um preço fixo de cada vacina, pois elas variam o preço.</w:t>
+      </w:r>
+    </w:p>
+    <w:p>
+      <w:pPr>
+        <w:spacing w:after="0" w:line="360" w:lineRule="auto"/>
+        <w:rPr>
+          <w:rFonts w:ascii="Times New Roman" w:hAnsi="Times New Roman" w:cs="Times New Roman"/>
+          <w:sz w:val="24"/>
+          <w:szCs w:val="24"/>
+        </w:rPr>
+      </w:pPr>
+      <w:r>
+        <w:rPr>
+          <w:rFonts w:ascii="Times New Roman" w:hAnsi="Times New Roman" w:cs="Times New Roman"/>
+          <w:sz w:val="24"/>
+          <w:szCs w:val="24"/>
+        </w:rPr>
+        <w:t xml:space="preserve">Exemplo: </w:t>
+      </w:r>
+      <w:r>
+        <w:rPr>
+          <w:rFonts w:ascii="Times New Roman" w:hAnsi="Times New Roman" w:cs="Times New Roman"/>
+          <w:sz w:val="24"/>
+          <w:szCs w:val="24"/>
+        </w:rPr>
+        <w:t xml:space="preserve">Vacinas da febre amarela variam de R$ </w:t>
+      </w:r>
+      <w:r>
+        <w:rPr>
+          <w:rFonts w:ascii="Times New Roman" w:hAnsi="Times New Roman" w:cs="Times New Roman"/>
+          <w:sz w:val="24"/>
+          <w:szCs w:val="24"/>
+        </w:rPr>
+        <w:t>1</w:t>
+      </w:r>
+      <w:r>
+        <w:rPr>
+          <w:rFonts w:ascii="Times New Roman" w:hAnsi="Times New Roman" w:cs="Times New Roman"/>
+          <w:sz w:val="24"/>
+          <w:szCs w:val="24"/>
+        </w:rPr>
+        <w:t>37,00 à R$ 220,00.</w:t>
+      </w:r>
+    </w:p>
+    <w:p>
+      <w:pPr>
+        <w:spacing w:after="0" w:line="360" w:lineRule="auto"/>
+        <w:rPr>
+          <w:rFonts w:ascii="Times New Roman" w:hAnsi="Times New Roman" w:cs="Times New Roman"/>
+          <w:sz w:val="24"/>
+          <w:szCs w:val="24"/>
+        </w:rPr>
+      </w:pPr>
+      <w:r>
+        <w:rPr>
+          <w:rFonts w:ascii="Times New Roman" w:hAnsi="Times New Roman" w:cs="Times New Roman"/>
+          <w:sz w:val="24"/>
+          <w:szCs w:val="24"/>
+        </w:rPr>
+        <w:t>Segundo os dados levantados em “</w:t>
+      </w:r>
+      <w:r>
+        <w:rPr>
+          <w:rFonts w:ascii="Times New Roman" w:hAnsi="Times New Roman" w:cs="Times New Roman"/>
+          <w:b/>
+          <w:bCs/>
+          <w:sz w:val="24"/>
+          <w:szCs w:val="24"/>
+        </w:rPr>
+        <w:t>Problemas do armazenamento das vacinas</w:t>
+      </w:r>
+      <w:r>
+        <w:rPr>
+          <w:rFonts w:ascii="Times New Roman" w:hAnsi="Times New Roman" w:cs="Times New Roman"/>
+          <w:sz w:val="24"/>
+          <w:szCs w:val="24"/>
+        </w:rPr>
+        <w:t xml:space="preserve">”, cerca de 50% das vacinas transportadas são perdidas, levando em consideração </w:t>
+      </w:r>
+      <w:r>
+        <w:rPr>
+          <w:rFonts w:ascii="Times New Roman" w:hAnsi="Times New Roman" w:cs="Times New Roman"/>
+          <w:sz w:val="24"/>
+          <w:szCs w:val="24"/>
+        </w:rPr>
+        <w:t>q</w:t>
+      </w:r>
+      <w:r>
+        <w:rPr>
+          <w:rFonts w:ascii="Times New Roman" w:hAnsi="Times New Roman" w:cs="Times New Roman"/>
+          <w:sz w:val="24"/>
+          <w:szCs w:val="24"/>
+        </w:rPr>
+        <w:t>ue no ano de 20</w:t>
+      </w:r>
+      <w:r>
+        <w:rPr>
+          <w:rFonts w:ascii="Times New Roman" w:hAnsi="Times New Roman" w:cs="Times New Roman"/>
+          <w:sz w:val="24"/>
+          <w:szCs w:val="24"/>
+        </w:rPr>
+        <w:t>1</w:t>
+      </w:r>
+      <w:r>
+        <w:rPr>
+          <w:rFonts w:ascii="Times New Roman" w:hAnsi="Times New Roman" w:cs="Times New Roman"/>
+          <w:sz w:val="24"/>
+          <w:szCs w:val="24"/>
+        </w:rPr>
+        <w:t>7 foram transportadas mais de 6.6 milhões de vacinas da Febre Amarela, com esses dados estimados 3.3 milhões de vacinas foram perdidas durante o transporte. Se fizermos os cálculos, somente em 20</w:t>
+      </w:r>
+      <w:r>
+        <w:rPr>
+          <w:rFonts w:ascii="Times New Roman" w:hAnsi="Times New Roman" w:cs="Times New Roman"/>
+          <w:sz w:val="24"/>
+          <w:szCs w:val="24"/>
+        </w:rPr>
+        <w:t>1</w:t>
+      </w:r>
+      <w:r>
+        <w:rPr>
+          <w:rFonts w:ascii="Times New Roman" w:hAnsi="Times New Roman" w:cs="Times New Roman"/>
+          <w:sz w:val="24"/>
+          <w:szCs w:val="24"/>
+        </w:rPr>
+        <w:t>7 houve o prejuízo de estimados R$ 452 mil.</w:t>
+      </w:r>
     </w:p>
     <w:p>
       <w:pPr>
@@ -1454,7 +1722,25 @@
             <w:sz w:val="28"/>
             <w:szCs w:val="28"/>
           </w:rPr>
-          <w:t>https://slideplayer.com.br/slide/11802935/</w:t>
+          <w:t>https://slideplayer.com.br/sli</w:t>
+        </w:r>
+        <w:r>
+          <w:rPr>
+            <w:rStyle w:val="Hyperlink"/>
+            <w:rFonts w:ascii="Times New Roman" w:hAnsi="Times New Roman" w:cs="Times New Roman"/>
+            <w:sz w:val="28"/>
+            <w:szCs w:val="28"/>
+          </w:rPr>
+          <w:t>d</w:t>
+        </w:r>
+        <w:r>
+          <w:rPr>
+            <w:rStyle w:val="Hyperlink"/>
+            <w:rFonts w:ascii="Times New Roman" w:hAnsi="Times New Roman" w:cs="Times New Roman"/>
+            <w:sz w:val="28"/>
+            <w:szCs w:val="28"/>
+          </w:rPr>
+          <w:t>e/11802935/</w:t>
         </w:r>
       </w:hyperlink>
     </w:p>
@@ -2102,6 +2388,92 @@
     </w:lvl>
   </w:abstractNum>
   <w:abstractNum w:abstractNumId="4" w15:restartNumberingAfterBreak="0">
+    <w:nsid w:val="3A81195F"/>
+    <w:multiLevelType w:val="hybridMultilevel"/>
+    <w:tmpl w:val="142669E8"/>
+    <w:lvl w:ilvl="0" w:tplc="0416000F">
+      <w:start w:val="1"/>
+      <w:numFmt w:val="decimal"/>
+      <w:lvlText w:val="%1."/>
+      <w:lvlJc w:val="left"/>
+      <w:pPr>
+        <w:ind w:left="720" w:hanging="360"/>
+      </w:pPr>
+    </w:lvl>
+    <w:lvl w:ilvl="1" w:tplc="04160019" w:tentative="1">
+      <w:start w:val="1"/>
+      <w:numFmt w:val="lowerLetter"/>
+      <w:lvlText w:val="%2."/>
+      <w:lvlJc w:val="left"/>
+      <w:pPr>
+        <w:ind w:left="1440" w:hanging="360"/>
+      </w:pPr>
+    </w:lvl>
+    <w:lvl w:ilvl="2" w:tplc="0416001B" w:tentative="1">
+      <w:start w:val="1"/>
+      <w:numFmt w:val="lowerRoman"/>
+      <w:lvlText w:val="%3."/>
+      <w:lvlJc w:val="right"/>
+      <w:pPr>
+        <w:ind w:left="2160" w:hanging="180"/>
+      </w:pPr>
+    </w:lvl>
+    <w:lvl w:ilvl="3" w:tplc="0416000F" w:tentative="1">
+      <w:start w:val="1"/>
+      <w:numFmt w:val="decimal"/>
+      <w:lvlText w:val="%4."/>
+      <w:lvlJc w:val="left"/>
+      <w:pPr>
+        <w:ind w:left="2880" w:hanging="360"/>
+      </w:pPr>
+    </w:lvl>
+    <w:lvl w:ilvl="4" w:tplc="04160019" w:tentative="1">
+      <w:start w:val="1"/>
+      <w:numFmt w:val="lowerLetter"/>
+      <w:lvlText w:val="%5."/>
+      <w:lvlJc w:val="left"/>
+      <w:pPr>
+        <w:ind w:left="3600" w:hanging="360"/>
+      </w:pPr>
+    </w:lvl>
+    <w:lvl w:ilvl="5" w:tplc="0416001B" w:tentative="1">
+      <w:start w:val="1"/>
+      <w:numFmt w:val="lowerRoman"/>
+      <w:lvlText w:val="%6."/>
+      <w:lvlJc w:val="right"/>
+      <w:pPr>
+        <w:ind w:left="4320" w:hanging="180"/>
+      </w:pPr>
+    </w:lvl>
+    <w:lvl w:ilvl="6" w:tplc="0416000F" w:tentative="1">
+      <w:start w:val="1"/>
+      <w:numFmt w:val="decimal"/>
+      <w:lvlText w:val="%7."/>
+      <w:lvlJc w:val="left"/>
+      <w:pPr>
+        <w:ind w:left="5040" w:hanging="360"/>
+      </w:pPr>
+    </w:lvl>
+    <w:lvl w:ilvl="7" w:tplc="04160019" w:tentative="1">
+      <w:start w:val="1"/>
+      <w:numFmt w:val="lowerLetter"/>
+      <w:lvlText w:val="%8."/>
+      <w:lvlJc w:val="left"/>
+      <w:pPr>
+        <w:ind w:left="5760" w:hanging="360"/>
+      </w:pPr>
+    </w:lvl>
+    <w:lvl w:ilvl="8" w:tplc="0416001B" w:tentative="1">
+      <w:start w:val="1"/>
+      <w:numFmt w:val="lowerRoman"/>
+      <w:lvlText w:val="%9."/>
+      <w:lvlJc w:val="right"/>
+      <w:pPr>
+        <w:ind w:left="6480" w:hanging="180"/>
+      </w:pPr>
+    </w:lvl>
+  </w:abstractNum>
+  <w:abstractNum w:abstractNumId="5" w15:restartNumberingAfterBreak="0">
     <w:nsid w:val="413434CB"/>
     <w:multiLevelType w:val="hybridMultilevel"/>
     <w:tmpl w:val="590814AC"/>
@@ -2214,7 +2586,7 @@
       </w:rPr>
     </w:lvl>
   </w:abstractNum>
-  <w:abstractNum w:abstractNumId="5" w15:restartNumberingAfterBreak="0">
+  <w:abstractNum w:abstractNumId="6" w15:restartNumberingAfterBreak="0">
     <w:nsid w:val="5681597B"/>
     <w:multiLevelType w:val="hybridMultilevel"/>
     <w:tmpl w:val="08EC9024"/>
@@ -2300,7 +2672,7 @@
       </w:pPr>
     </w:lvl>
   </w:abstractNum>
-  <w:abstractNum w:abstractNumId="6" w15:restartNumberingAfterBreak="0">
+  <w:abstractNum w:abstractNumId="7" w15:restartNumberingAfterBreak="0">
     <w:nsid w:val="725628CF"/>
     <w:multiLevelType w:val="hybridMultilevel"/>
     <w:tmpl w:val="08EC9024"/>
@@ -2393,19 +2765,22 @@
     <w:abstractNumId w:val="1"/>
   </w:num>
   <w:num w:numId="3">
-    <w:abstractNumId w:val="4"/>
+    <w:abstractNumId w:val="5"/>
   </w:num>
   <w:num w:numId="4">
-    <w:abstractNumId w:val="5"/>
+    <w:abstractNumId w:val="6"/>
   </w:num>
   <w:num w:numId="5">
     <w:abstractNumId w:val="0"/>
   </w:num>
   <w:num w:numId="6">
-    <w:abstractNumId w:val="6"/>
+    <w:abstractNumId w:val="7"/>
   </w:num>
   <w:num w:numId="7">
     <w:abstractNumId w:val="2"/>
+  </w:num>
+  <w:num w:numId="8">
+    <w:abstractNumId w:val="4"/>
   </w:num>
 </w:numbering>
 </file>
@@ -3256,7 +3631,7 @@
 </file>
 
 <file path=customXml/itemProps1.xml><?xml version="1.0" encoding="utf-8"?>
-<ds:datastoreItem xmlns:ds="http://schemas.openxmlformats.org/officeDocument/2006/customXml" ds:itemID="{31F5A1B5-CD66-4280-8025-6D3B179ED6EC}">
+<ds:datastoreItem xmlns:ds="http://schemas.openxmlformats.org/officeDocument/2006/customXml" ds:itemID="{F8BA4257-917A-411B-9A00-33465D3986F2}">
   <ds:schemaRefs>
     <ds:schemaRef ds:uri="http://schemas.openxmlformats.org/officeDocument/2006/bibliography"/>
   </ds:schemaRefs>

</xml_diff>